<commit_message>
filled the assignment review form
</commit_message>
<xml_diff>
--- a/documentation/forms/COMPSYS723_ASSIGNMENT_2_GROUP_12_PROJECT_REVIEW.docx
+++ b/documentation/forms/COMPSYS723_ASSIGNMENT_2_GROUP_12_PROJECT_REVIEW.docx
@@ -1,6 +1,6 @@
 
 <file path=word/document.xml><?xml version="1.0" encoding="utf-8"?>
-<w:document xmlns:wpc="http://schemas.microsoft.com/office/word/2010/wordprocessingCanvas" xmlns:cx="http://schemas.microsoft.com/office/drawing/2014/chartex" xmlns:cx1="http://schemas.microsoft.com/office/drawing/2015/9/8/chartex" xmlns:cx2="http://schemas.microsoft.com/office/drawing/2015/10/21/chartex" xmlns:cx3="http://schemas.microsoft.com/office/drawing/2016/5/9/chartex" xmlns:cx4="http://schemas.microsoft.com/office/drawing/2016/5/10/chartex" xmlns:cx5="http://schemas.microsoft.com/office/drawing/2016/5/11/chartex" xmlns:cx6="http://schemas.microsoft.com/office/drawing/2016/5/12/chartex" xmlns:cx7="http://schemas.microsoft.com/office/drawing/2016/5/13/chartex" xmlns:cx8="http://schemas.microsoft.com/office/drawing/2016/5/14/chartex" xmlns:mc="http://schemas.openxmlformats.org/markup-compatibility/2006" xmlns:aink="http://schemas.microsoft.com/office/drawing/2016/ink" xmlns:am3d="http://schemas.microsoft.com/office/drawing/2017/model3d" xmlns:o="urn:schemas-microsoft-com:office:office" xmlns:r="http://schemas.openxmlformats.org/officeDocument/2006/relationships" xmlns:m="http://schemas.openxmlformats.org/officeDocument/2006/math" xmlns:v="urn:schemas-microsoft-com:vml" xmlns:wp14="http://schemas.microsoft.com/office/word/2010/wordprocessingDrawing" xmlns:wp="http://schemas.openxmlformats.org/drawingml/2006/wordprocessingDrawing" xmlns:w10="urn:schemas-microsoft-com:office:word" xmlns:w="http://schemas.openxmlformats.org/wordprocessingml/2006/main" xmlns:w14="http://schemas.microsoft.com/office/word/2010/wordml" xmlns:w15="http://schemas.microsoft.com/office/word/2012/wordml" xmlns:w16cex="http://schemas.microsoft.com/office/word/2018/wordml/cex" xmlns:w16cid="http://schemas.microsoft.com/office/word/2016/wordml/cid" xmlns:w16="http://schemas.microsoft.com/office/word/2018/wordml" xmlns:w16sdtdh="http://schemas.microsoft.com/office/word/2020/wordml/sdtdatahash" xmlns:w16se="http://schemas.microsoft.com/office/word/2015/wordml/symex" xmlns:wpg="http://schemas.microsoft.com/office/word/2010/wordprocessingGroup" xmlns:wpi="http://schemas.microsoft.com/office/word/2010/wordprocessingInk" xmlns:wne="http://schemas.microsoft.com/office/word/2006/wordml" xmlns:wps="http://schemas.microsoft.com/office/word/2010/wordprocessingShape" mc:Ignorable="w14 w15 w16se w16cid w16 w16cex w16sdtdh wp14">
+<w:document xmlns:wpc="http://schemas.microsoft.com/office/word/2010/wordprocessingCanvas" xmlns:cx="http://schemas.microsoft.com/office/drawing/2014/chartex" xmlns:cx1="http://schemas.microsoft.com/office/drawing/2015/9/8/chartex" xmlns:cx2="http://schemas.microsoft.com/office/drawing/2015/10/21/chartex" xmlns:cx3="http://schemas.microsoft.com/office/drawing/2016/5/9/chartex" xmlns:cx4="http://schemas.microsoft.com/office/drawing/2016/5/10/chartex" xmlns:cx5="http://schemas.microsoft.com/office/drawing/2016/5/11/chartex" xmlns:cx6="http://schemas.microsoft.com/office/drawing/2016/5/12/chartex" xmlns:cx7="http://schemas.microsoft.com/office/drawing/2016/5/13/chartex" xmlns:cx8="http://schemas.microsoft.com/office/drawing/2016/5/14/chartex" xmlns:mc="http://schemas.openxmlformats.org/markup-compatibility/2006" xmlns:aink="http://schemas.microsoft.com/office/drawing/2016/ink" xmlns:am3d="http://schemas.microsoft.com/office/drawing/2017/model3d" xmlns:o="urn:schemas-microsoft-com:office:office" xmlns:oel="http://schemas.microsoft.com/office/2019/extlst" xmlns:r="http://schemas.openxmlformats.org/officeDocument/2006/relationships" xmlns:m="http://schemas.openxmlformats.org/officeDocument/2006/math" xmlns:v="urn:schemas-microsoft-com:vml" xmlns:wp14="http://schemas.microsoft.com/office/word/2010/wordprocessingDrawing" xmlns:wp="http://schemas.openxmlformats.org/drawingml/2006/wordprocessingDrawing" xmlns:w10="urn:schemas-microsoft-com:office:word" xmlns:w="http://schemas.openxmlformats.org/wordprocessingml/2006/main" xmlns:w14="http://schemas.microsoft.com/office/word/2010/wordml" xmlns:w15="http://schemas.microsoft.com/office/word/2012/wordml" xmlns:w16cex="http://schemas.microsoft.com/office/word/2018/wordml/cex" xmlns:w16cid="http://schemas.microsoft.com/office/word/2016/wordml/cid" xmlns:w16="http://schemas.microsoft.com/office/word/2018/wordml" xmlns:w16sdtdh="http://schemas.microsoft.com/office/word/2020/wordml/sdtdatahash" xmlns:w16se="http://schemas.microsoft.com/office/word/2015/wordml/symex" xmlns:wpg="http://schemas.microsoft.com/office/word/2010/wordprocessingGroup" xmlns:wpi="http://schemas.microsoft.com/office/word/2010/wordprocessingInk" xmlns:wne="http://schemas.microsoft.com/office/word/2006/wordml" xmlns:wps="http://schemas.microsoft.com/office/word/2010/wordprocessingShape" mc:Ignorable="w14 w15 w16se w16cid w16 w16cex w16sdtdh wp14">
   <w:body>
     <w:p>
       <w:pPr>
@@ -309,70 +309,19 @@
         </w:rPr>
         <w:t xml:space="preserve">: </w:t>
       </w:r>
-      <w:proofErr w:type="spellStart"/>
-      <w:r>
-        <w:rPr>
-          <w:sz w:val="24"/>
-          <w:szCs w:val="24"/>
-        </w:rPr>
-        <w:t>Chamith</w:t>
-      </w:r>
-      <w:proofErr w:type="spellEnd"/>
+      <w:r>
+        <w:rPr>
+          <w:sz w:val="24"/>
+          <w:szCs w:val="24"/>
+        </w:rPr>
+        <w:t>Chamith Nanayakkara</w:t>
+      </w:r>
       <w:r>
         <w:rPr>
           <w:sz w:val="24"/>
           <w:szCs w:val="24"/>
         </w:rPr>
         <w:t xml:space="preserve"> </w:t>
-      </w:r>
-      <w:proofErr w:type="spellStart"/>
-      <w:r>
-        <w:rPr>
-          <w:sz w:val="24"/>
-          <w:szCs w:val="24"/>
-        </w:rPr>
-        <w:t>Nanayakkara</w:t>
-      </w:r>
-      <w:proofErr w:type="spellEnd"/>
-    </w:p>
-    <w:p>
-      <w:pPr>
-        <w:rPr>
-          <w:b/>
-          <w:sz w:val="24"/>
-          <w:szCs w:val="24"/>
-        </w:rPr>
-      </w:pPr>
-    </w:p>
-    <w:p>
-      <w:pPr>
-        <w:rPr>
-          <w:sz w:val="24"/>
-          <w:szCs w:val="24"/>
-        </w:rPr>
-      </w:pPr>
-      <w:r>
-        <w:rPr>
-          <w:sz w:val="24"/>
-          <w:szCs w:val="24"/>
-        </w:rPr>
-        <w:t xml:space="preserve">Name of the Student </w:t>
-      </w:r>
-      <w:proofErr w:type="gramStart"/>
-      <w:r>
-        <w:rPr>
-          <w:sz w:val="24"/>
-          <w:szCs w:val="24"/>
-        </w:rPr>
-        <w:t>3:…</w:t>
-      </w:r>
-      <w:proofErr w:type="gramEnd"/>
-      <w:r>
-        <w:rPr>
-          <w:sz w:val="24"/>
-          <w:szCs w:val="24"/>
-        </w:rPr>
-        <w:t>…………………………………………………</w:t>
       </w:r>
     </w:p>
     <w:p>
@@ -419,14 +368,13 @@
     <w:tbl>
       <w:tblPr>
         <w:tblStyle w:val="TableGrid"/>
-        <w:tblW w:w="8930" w:type="dxa"/>
+        <w:tblW w:w="6828" w:type="dxa"/>
         <w:tblLook w:val="04A0" w:firstRow="1" w:lastRow="0" w:firstColumn="1" w:lastColumn="0" w:noHBand="0" w:noVBand="1"/>
       </w:tblPr>
       <w:tblGrid>
         <w:gridCol w:w="2973"/>
         <w:gridCol w:w="2034"/>
         <w:gridCol w:w="1821"/>
-        <w:gridCol w:w="2102"/>
       </w:tblGrid>
       <w:tr>
         <w:tc>
@@ -486,22 +434,53 @@
             </w:r>
           </w:p>
         </w:tc>
-        <w:tc>
-          <w:tcPr>
-            <w:tcW w:w="2102" w:type="dxa"/>
+      </w:tr>
+      <w:tr>
+        <w:tc>
+          <w:tcPr>
+            <w:tcW w:w="2973" w:type="dxa"/>
+          </w:tcPr>
+          <w:p>
+            <w:r>
+              <w:t>Planning</w:t>
+            </w:r>
+          </w:p>
+        </w:tc>
+        <w:tc>
+          <w:tcPr>
+            <w:tcW w:w="2034" w:type="dxa"/>
           </w:tcPr>
           <w:p>
             <w:pPr>
               <w:jc w:val="center"/>
               <w:rPr>
-                <w:b/>
+                <w:bCs/>
               </w:rPr>
             </w:pPr>
             <w:r>
               <w:rPr>
-                <w:b/>
-              </w:rPr>
-              <w:t>Student 3</w:t>
+                <w:bCs/>
+              </w:rPr>
+              <w:t>2</w:t>
+            </w:r>
+          </w:p>
+        </w:tc>
+        <w:tc>
+          <w:tcPr>
+            <w:tcW w:w="1821" w:type="dxa"/>
+          </w:tcPr>
+          <w:p>
+            <w:pPr>
+              <w:jc w:val="center"/>
+              <w:rPr>
+                <w:bCs/>
+              </w:rPr>
+            </w:pPr>
+            <w:r>
+              <w:rPr>
+                <w:bCs/>
+              </w:rPr>
+              <w:t>4</w:t>
             </w:r>
           </w:p>
         </w:tc>
@@ -513,7 +492,7 @@
           </w:tcPr>
           <w:p>
             <w:r>
-              <w:t>Planning</w:t>
+              <w:t xml:space="preserve">Understanding the assignment </w:t>
             </w:r>
           </w:p>
         </w:tc>
@@ -523,6 +502,7 @@
           </w:tcPr>
           <w:p>
             <w:pPr>
+              <w:jc w:val="center"/>
               <w:rPr>
                 <w:bCs/>
               </w:rPr>
@@ -541,22 +521,17 @@
           </w:tcPr>
           <w:p>
             <w:pPr>
+              <w:jc w:val="center"/>
               <w:rPr>
                 <w:bCs/>
               </w:rPr>
             </w:pPr>
-          </w:p>
-        </w:tc>
-        <w:tc>
-          <w:tcPr>
-            <w:tcW w:w="2102" w:type="dxa"/>
-          </w:tcPr>
-          <w:p>
-            <w:pPr>
-              <w:rPr>
-                <w:bCs/>
-              </w:rPr>
-            </w:pPr>
+            <w:r>
+              <w:rPr>
+                <w:bCs/>
+              </w:rPr>
+              <w:t>2</w:t>
+            </w:r>
           </w:p>
         </w:tc>
       </w:tr>
@@ -567,7 +542,15 @@
           </w:tcPr>
           <w:p>
             <w:r>
-              <w:t xml:space="preserve">Understanding the assignment </w:t>
+              <w:t xml:space="preserve">Understanding </w:t>
+            </w:r>
+            <w:proofErr w:type="spellStart"/>
+            <w:r>
+              <w:t>Esterel</w:t>
+            </w:r>
+            <w:proofErr w:type="spellEnd"/>
+            <w:r>
+              <w:t xml:space="preserve"> </w:t>
             </w:r>
           </w:p>
         </w:tc>
@@ -577,6 +560,7 @@
           </w:tcPr>
           <w:p>
             <w:pPr>
+              <w:jc w:val="center"/>
               <w:rPr>
                 <w:bCs/>
               </w:rPr>
@@ -585,7 +569,7 @@
               <w:rPr>
                 <w:bCs/>
               </w:rPr>
-              <w:t>2</w:t>
+              <w:t>3</w:t>
             </w:r>
           </w:p>
         </w:tc>
@@ -595,22 +579,17 @@
           </w:tcPr>
           <w:p>
             <w:pPr>
+              <w:jc w:val="center"/>
               <w:rPr>
                 <w:bCs/>
               </w:rPr>
             </w:pPr>
-          </w:p>
-        </w:tc>
-        <w:tc>
-          <w:tcPr>
-            <w:tcW w:w="2102" w:type="dxa"/>
-          </w:tcPr>
-          <w:p>
-            <w:pPr>
-              <w:rPr>
-                <w:bCs/>
-              </w:rPr>
-            </w:pPr>
+            <w:r>
+              <w:rPr>
+                <w:bCs/>
+              </w:rPr>
+              <w:t>3</w:t>
+            </w:r>
           </w:p>
         </w:tc>
       </w:tr>
@@ -621,7 +600,7 @@
           </w:tcPr>
           <w:p>
             <w:r>
-              <w:t xml:space="preserve">Understanding Esterel </w:t>
+              <w:t xml:space="preserve">Programming </w:t>
             </w:r>
           </w:p>
         </w:tc>
@@ -631,6 +610,7 @@
           </w:tcPr>
           <w:p>
             <w:pPr>
+              <w:jc w:val="center"/>
               <w:rPr>
                 <w:bCs/>
               </w:rPr>
@@ -639,7 +619,7 @@
               <w:rPr>
                 <w:bCs/>
               </w:rPr>
-              <w:t>3</w:t>
+              <w:t>4</w:t>
             </w:r>
           </w:p>
         </w:tc>
@@ -649,22 +629,17 @@
           </w:tcPr>
           <w:p>
             <w:pPr>
+              <w:jc w:val="center"/>
               <w:rPr>
                 <w:bCs/>
               </w:rPr>
             </w:pPr>
-          </w:p>
-        </w:tc>
-        <w:tc>
-          <w:tcPr>
-            <w:tcW w:w="2102" w:type="dxa"/>
-          </w:tcPr>
-          <w:p>
-            <w:pPr>
-              <w:rPr>
-                <w:bCs/>
-              </w:rPr>
-            </w:pPr>
+            <w:r>
+              <w:rPr>
+                <w:bCs/>
+              </w:rPr>
+              <w:t>15</w:t>
+            </w:r>
           </w:p>
         </w:tc>
       </w:tr>
@@ -675,7 +650,7 @@
           </w:tcPr>
           <w:p>
             <w:r>
-              <w:t xml:space="preserve">Programming </w:t>
+              <w:t>Debugging</w:t>
             </w:r>
           </w:p>
         </w:tc>
@@ -685,6 +660,7 @@
           </w:tcPr>
           <w:p>
             <w:pPr>
+              <w:jc w:val="center"/>
               <w:rPr>
                 <w:bCs/>
               </w:rPr>
@@ -703,22 +679,17 @@
           </w:tcPr>
           <w:p>
             <w:pPr>
+              <w:jc w:val="center"/>
               <w:rPr>
                 <w:bCs/>
               </w:rPr>
             </w:pPr>
-          </w:p>
-        </w:tc>
-        <w:tc>
-          <w:tcPr>
-            <w:tcW w:w="2102" w:type="dxa"/>
-          </w:tcPr>
-          <w:p>
-            <w:pPr>
-              <w:rPr>
-                <w:bCs/>
-              </w:rPr>
-            </w:pPr>
+            <w:r>
+              <w:rPr>
+                <w:bCs/>
+              </w:rPr>
+              <w:t>2</w:t>
+            </w:r>
           </w:p>
         </w:tc>
       </w:tr>
@@ -729,7 +700,7 @@
           </w:tcPr>
           <w:p>
             <w:r>
-              <w:t>Debugging</w:t>
+              <w:t>Documentation and Reporting</w:t>
             </w:r>
           </w:p>
         </w:tc>
@@ -739,6 +710,7 @@
           </w:tcPr>
           <w:p>
             <w:pPr>
+              <w:jc w:val="center"/>
               <w:rPr>
                 <w:bCs/>
               </w:rPr>
@@ -747,7 +719,7 @@
               <w:rPr>
                 <w:bCs/>
               </w:rPr>
-              <w:t>4</w:t>
+              <w:t>5</w:t>
             </w:r>
           </w:p>
         </w:tc>
@@ -757,22 +729,17 @@
           </w:tcPr>
           <w:p>
             <w:pPr>
+              <w:jc w:val="center"/>
               <w:rPr>
                 <w:bCs/>
               </w:rPr>
             </w:pPr>
-          </w:p>
-        </w:tc>
-        <w:tc>
-          <w:tcPr>
-            <w:tcW w:w="2102" w:type="dxa"/>
-          </w:tcPr>
-          <w:p>
-            <w:pPr>
-              <w:rPr>
-                <w:bCs/>
-              </w:rPr>
-            </w:pPr>
+            <w:r>
+              <w:rPr>
+                <w:bCs/>
+              </w:rPr>
+              <w:t>1</w:t>
+            </w:r>
           </w:p>
         </w:tc>
       </w:tr>
@@ -783,7 +750,7 @@
           </w:tcPr>
           <w:p>
             <w:r>
-              <w:t>Documentation and Reporting</w:t>
+              <w:t>Other</w:t>
             </w:r>
           </w:p>
         </w:tc>
@@ -793,6 +760,7 @@
           </w:tcPr>
           <w:p>
             <w:pPr>
+              <w:jc w:val="center"/>
               <w:rPr>
                 <w:bCs/>
               </w:rPr>
@@ -801,7 +769,7 @@
               <w:rPr>
                 <w:bCs/>
               </w:rPr>
-              <w:t>5</w:t>
+              <w:t>2</w:t>
             </w:r>
           </w:p>
         </w:tc>
@@ -811,22 +779,17 @@
           </w:tcPr>
           <w:p>
             <w:pPr>
+              <w:jc w:val="center"/>
               <w:rPr>
                 <w:bCs/>
               </w:rPr>
             </w:pPr>
-          </w:p>
-        </w:tc>
-        <w:tc>
-          <w:tcPr>
-            <w:tcW w:w="2102" w:type="dxa"/>
-          </w:tcPr>
-          <w:p>
-            <w:pPr>
-              <w:rPr>
-                <w:bCs/>
-              </w:rPr>
-            </w:pPr>
+            <w:r>
+              <w:rPr>
+                <w:bCs/>
+              </w:rPr>
+              <w:t>-</w:t>
+            </w:r>
           </w:p>
         </w:tc>
       </w:tr>
@@ -836,8 +799,22 @@
             <w:tcW w:w="2973" w:type="dxa"/>
           </w:tcPr>
           <w:p>
-            <w:r>
-              <w:t>Other</w:t>
+            <w:pPr>
+              <w:rPr>
+                <w:b/>
+              </w:rPr>
+            </w:pPr>
+            <w:r>
+              <w:rPr>
+                <w:b/>
+              </w:rPr>
+              <w:t>Total</w:t>
+            </w:r>
+            <w:r>
+              <w:rPr>
+                <w:b/>
+              </w:rPr>
+              <w:t xml:space="preserve"> number of hours</w:t>
             </w:r>
           </w:p>
         </w:tc>
@@ -847,6 +824,7 @@
           </w:tcPr>
           <w:p>
             <w:pPr>
+              <w:jc w:val="center"/>
               <w:rPr>
                 <w:bCs/>
               </w:rPr>
@@ -855,7 +833,7 @@
               <w:rPr>
                 <w:bCs/>
               </w:rPr>
-              <w:t>2</w:t>
+              <w:t>22</w:t>
             </w:r>
           </w:p>
         </w:tc>
@@ -865,90 +843,17 @@
           </w:tcPr>
           <w:p>
             <w:pPr>
+              <w:jc w:val="center"/>
               <w:rPr>
                 <w:bCs/>
               </w:rPr>
             </w:pPr>
-          </w:p>
-        </w:tc>
-        <w:tc>
-          <w:tcPr>
-            <w:tcW w:w="2102" w:type="dxa"/>
-          </w:tcPr>
-          <w:p>
-            <w:pPr>
-              <w:rPr>
-                <w:bCs/>
-              </w:rPr>
-            </w:pPr>
-          </w:p>
-        </w:tc>
-      </w:tr>
-      <w:tr>
-        <w:tc>
-          <w:tcPr>
-            <w:tcW w:w="2973" w:type="dxa"/>
-          </w:tcPr>
-          <w:p>
-            <w:pPr>
-              <w:rPr>
-                <w:b/>
-              </w:rPr>
-            </w:pPr>
-            <w:r>
-              <w:rPr>
-                <w:b/>
-              </w:rPr>
-              <w:t>Total</w:t>
-            </w:r>
-            <w:r>
-              <w:rPr>
-                <w:b/>
-              </w:rPr>
-              <w:t xml:space="preserve"> number of hours</w:t>
-            </w:r>
-          </w:p>
-        </w:tc>
-        <w:tc>
-          <w:tcPr>
-            <w:tcW w:w="2034" w:type="dxa"/>
-          </w:tcPr>
-          <w:p>
-            <w:pPr>
-              <w:rPr>
-                <w:bCs/>
-              </w:rPr>
-            </w:pPr>
-            <w:r>
-              <w:rPr>
-                <w:bCs/>
-              </w:rPr>
-              <w:t>22</w:t>
-            </w:r>
-          </w:p>
-        </w:tc>
-        <w:tc>
-          <w:tcPr>
-            <w:tcW w:w="1821" w:type="dxa"/>
-          </w:tcPr>
-          <w:p>
-            <w:pPr>
-              <w:rPr>
-                <w:bCs/>
-              </w:rPr>
-            </w:pPr>
-          </w:p>
-        </w:tc>
-        <w:tc>
-          <w:tcPr>
-            <w:tcW w:w="2102" w:type="dxa"/>
-          </w:tcPr>
-          <w:p>
-            <w:pPr>
-              <w:rPr>
-                <w:bCs/>
-              </w:rPr>
-            </w:pPr>
+            <w:r>
+              <w:rPr>
+                <w:bCs/>
+              </w:rPr>
+              <w:t>27</w:t>
+            </w:r>
           </w:p>
         </w:tc>
       </w:tr>
@@ -1227,7 +1132,7 @@
 </file>
 
 <file path=word/numbering.xml><?xml version="1.0" encoding="utf-8"?>
-<w:numbering xmlns:wpc="http://schemas.microsoft.com/office/word/2010/wordprocessingCanvas" xmlns:cx="http://schemas.microsoft.com/office/drawing/2014/chartex" xmlns:cx1="http://schemas.microsoft.com/office/drawing/2015/9/8/chartex" xmlns:cx2="http://schemas.microsoft.com/office/drawing/2015/10/21/chartex" xmlns:cx3="http://schemas.microsoft.com/office/drawing/2016/5/9/chartex" xmlns:cx4="http://schemas.microsoft.com/office/drawing/2016/5/10/chartex" xmlns:cx5="http://schemas.microsoft.com/office/drawing/2016/5/11/chartex" xmlns:cx6="http://schemas.microsoft.com/office/drawing/2016/5/12/chartex" xmlns:cx7="http://schemas.microsoft.com/office/drawing/2016/5/13/chartex" xmlns:cx8="http://schemas.microsoft.com/office/drawing/2016/5/14/chartex" xmlns:mc="http://schemas.openxmlformats.org/markup-compatibility/2006" xmlns:aink="http://schemas.microsoft.com/office/drawing/2016/ink" xmlns:am3d="http://schemas.microsoft.com/office/drawing/2017/model3d" xmlns:o="urn:schemas-microsoft-com:office:office" xmlns:r="http://schemas.openxmlformats.org/officeDocument/2006/relationships" xmlns:m="http://schemas.openxmlformats.org/officeDocument/2006/math" xmlns:v="urn:schemas-microsoft-com:vml" xmlns:wp14="http://schemas.microsoft.com/office/word/2010/wordprocessingDrawing" xmlns:wp="http://schemas.openxmlformats.org/drawingml/2006/wordprocessingDrawing" xmlns:w10="urn:schemas-microsoft-com:office:word" xmlns:w="http://schemas.openxmlformats.org/wordprocessingml/2006/main" xmlns:w14="http://schemas.microsoft.com/office/word/2010/wordml" xmlns:w15="http://schemas.microsoft.com/office/word/2012/wordml" xmlns:w16cex="http://schemas.microsoft.com/office/word/2018/wordml/cex" xmlns:w16cid="http://schemas.microsoft.com/office/word/2016/wordml/cid" xmlns:w16="http://schemas.microsoft.com/office/word/2018/wordml" xmlns:w16sdtdh="http://schemas.microsoft.com/office/word/2020/wordml/sdtdatahash" xmlns:w16se="http://schemas.microsoft.com/office/word/2015/wordml/symex" xmlns:wpg="http://schemas.microsoft.com/office/word/2010/wordprocessingGroup" xmlns:wpi="http://schemas.microsoft.com/office/word/2010/wordprocessingInk" xmlns:wne="http://schemas.microsoft.com/office/word/2006/wordml" xmlns:wps="http://schemas.microsoft.com/office/word/2010/wordprocessingShape" mc:Ignorable="w14 w15 w16se w16cid w16 w16cex w16sdtdh wp14">
+<w:numbering xmlns:wpc="http://schemas.microsoft.com/office/word/2010/wordprocessingCanvas" xmlns:cx="http://schemas.microsoft.com/office/drawing/2014/chartex" xmlns:cx1="http://schemas.microsoft.com/office/drawing/2015/9/8/chartex" xmlns:cx2="http://schemas.microsoft.com/office/drawing/2015/10/21/chartex" xmlns:cx3="http://schemas.microsoft.com/office/drawing/2016/5/9/chartex" xmlns:cx4="http://schemas.microsoft.com/office/drawing/2016/5/10/chartex" xmlns:cx5="http://schemas.microsoft.com/office/drawing/2016/5/11/chartex" xmlns:cx6="http://schemas.microsoft.com/office/drawing/2016/5/12/chartex" xmlns:cx7="http://schemas.microsoft.com/office/drawing/2016/5/13/chartex" xmlns:cx8="http://schemas.microsoft.com/office/drawing/2016/5/14/chartex" xmlns:mc="http://schemas.openxmlformats.org/markup-compatibility/2006" xmlns:aink="http://schemas.microsoft.com/office/drawing/2016/ink" xmlns:am3d="http://schemas.microsoft.com/office/drawing/2017/model3d" xmlns:o="urn:schemas-microsoft-com:office:office" xmlns:oel="http://schemas.microsoft.com/office/2019/extlst" xmlns:r="http://schemas.openxmlformats.org/officeDocument/2006/relationships" xmlns:m="http://schemas.openxmlformats.org/officeDocument/2006/math" xmlns:v="urn:schemas-microsoft-com:vml" xmlns:wp14="http://schemas.microsoft.com/office/word/2010/wordprocessingDrawing" xmlns:wp="http://schemas.openxmlformats.org/drawingml/2006/wordprocessingDrawing" xmlns:w10="urn:schemas-microsoft-com:office:word" xmlns:w="http://schemas.openxmlformats.org/wordprocessingml/2006/main" xmlns:w14="http://schemas.microsoft.com/office/word/2010/wordml" xmlns:w15="http://schemas.microsoft.com/office/word/2012/wordml" xmlns:w16cex="http://schemas.microsoft.com/office/word/2018/wordml/cex" xmlns:w16cid="http://schemas.microsoft.com/office/word/2016/wordml/cid" xmlns:w16="http://schemas.microsoft.com/office/word/2018/wordml" xmlns:w16sdtdh="http://schemas.microsoft.com/office/word/2020/wordml/sdtdatahash" xmlns:w16se="http://schemas.microsoft.com/office/word/2015/wordml/symex" xmlns:wpg="http://schemas.microsoft.com/office/word/2010/wordprocessingGroup" xmlns:wpi="http://schemas.microsoft.com/office/word/2010/wordprocessingInk" xmlns:wne="http://schemas.microsoft.com/office/word/2006/wordml" xmlns:wps="http://schemas.microsoft.com/office/word/2010/wordprocessingShape" mc:Ignorable="w14 w15 w16se w16cid w16 w16cex w16sdtdh wp14">
   <w:abstractNum w:abstractNumId="0" w15:restartNumberingAfterBreak="0">
     <w:nsid w:val="326461FB"/>
     <w:multiLevelType w:val="singleLevel"/>
@@ -1248,7 +1153,7 @@
       </w:rPr>
     </w:lvl>
   </w:abstractNum>
-  <w:num w:numId="1">
+  <w:num w:numId="1" w16cid:durableId="1636450850">
     <w:abstractNumId w:val="0"/>
   </w:num>
 </w:numbering>
@@ -1426,7 +1331,7 @@
     <w:lsdException w:name="Table Web 2" w:semiHidden="1" w:unhideWhenUsed="1"/>
     <w:lsdException w:name="Table Web 3" w:semiHidden="1" w:unhideWhenUsed="1"/>
     <w:lsdException w:name="Balloon Text" w:semiHidden="1" w:unhideWhenUsed="1"/>
-    <w:lsdException w:name="Table Grid" w:semiHidden="1" w:uiPriority="59" w:unhideWhenUsed="1"/>
+    <w:lsdException w:name="Table Grid" w:uiPriority="59"/>
     <w:lsdException w:name="Table Theme" w:semiHidden="1" w:unhideWhenUsed="1"/>
     <w:lsdException w:name="Placeholder Text" w:semiHidden="1"/>
     <w:lsdException w:name="No Spacing" w:uiPriority="1" w:qFormat="1"/>

</xml_diff>